<commit_message>
Updated to the new one
</commit_message>
<xml_diff>
--- a/Deliverables/Deliverables.docx
+++ b/Deliverables/Deliverables.docx
@@ -5,8 +5,23 @@
     <w:p>
       <w:pPr>
         <w:ind w:left="720" w:hanging="360"/>
-      </w:pPr>
-      <w:r>
+        <w:jc w:val="both"/>
+        <w:rPr>
+          <w:b/>
+          <w:bCs/>
+          <w:sz w:val="28"/>
+          <w:szCs w:val="28"/>
+          <w:u w:val="single"/>
+        </w:rPr>
+      </w:pPr>
+      <w:r>
+        <w:rPr>
+          <w:b/>
+          <w:bCs/>
+          <w:sz w:val="28"/>
+          <w:szCs w:val="28"/>
+          <w:u w:val="single"/>
+        </w:rPr>
         <w:t>Deliverables:-</w:t>
       </w:r>
     </w:p>
@@ -17,15 +32,52 @@
           <w:ilvl w:val="0"/>
           <w:numId w:val="1"/>
         </w:numPr>
-        <w:rPr>
-          <w:lang w:val="en-US"/>
-        </w:rPr>
-      </w:pPr>
-      <w:r>
-        <w:rPr>
-          <w:lang w:val="en-US"/>
-        </w:rPr>
-        <w:t xml:space="preserve">Who touched the ball last time before it went out of the field? </w:t>
+        <w:jc w:val="both"/>
+        <w:rPr>
+          <w:lang w:val="en-US"/>
+        </w:rPr>
+      </w:pPr>
+      <w:r>
+        <w:rPr>
+          <w:lang w:val="en-US"/>
+        </w:rPr>
+        <w:t>Which team</w:t>
+      </w:r>
+      <w:r>
+        <w:rPr>
+          <w:lang w:val="en-US"/>
+        </w:rPr>
+        <w:t xml:space="preserve"> touched the ball last time before it went out of the field</w:t>
+      </w:r>
+      <w:r>
+        <w:rPr>
+          <w:lang w:val="en-US"/>
+        </w:rPr>
+        <w:t xml:space="preserve"> while the game </w:t>
+      </w:r>
+      <w:r>
+        <w:rPr>
+          <w:lang w:val="en-US"/>
+        </w:rPr>
+        <w:t xml:space="preserve">was </w:t>
+      </w:r>
+      <w:r>
+        <w:rPr>
+          <w:lang w:val="en-US"/>
+        </w:rPr>
+        <w:t xml:space="preserve">in </w:t>
+      </w:r>
+      <w:r>
+        <w:rPr>
+          <w:lang w:val="en-US"/>
+        </w:rPr>
+        <w:t>play</w:t>
+      </w:r>
+      <w:r>
+        <w:rPr>
+          <w:lang w:val="en-US"/>
+        </w:rPr>
+        <w:t xml:space="preserve">? </w:t>
       </w:r>
     </w:p>
     <w:p>
@@ -35,6 +87,7 @@
           <w:ilvl w:val="1"/>
           <w:numId w:val="1"/>
         </w:numPr>
+        <w:jc w:val="both"/>
         <w:rPr>
           <w:lang w:val="en-US"/>
         </w:rPr>
@@ -53,6 +106,7 @@
           <w:ilvl w:val="1"/>
           <w:numId w:val="1"/>
         </w:numPr>
+        <w:jc w:val="both"/>
         <w:rPr>
           <w:lang w:val="en-US"/>
         </w:rPr>
@@ -71,6 +125,7 @@
           <w:ilvl w:val="1"/>
           <w:numId w:val="1"/>
         </w:numPr>
+        <w:jc w:val="both"/>
         <w:rPr>
           <w:lang w:val="en-US"/>
         </w:rPr>
@@ -89,6 +144,7 @@
           <w:ilvl w:val="2"/>
           <w:numId w:val="1"/>
         </w:numPr>
+        <w:jc w:val="both"/>
       </w:pPr>
       <w:r>
         <w:rPr>
@@ -116,6 +172,7 @@
           <w:ilvl w:val="2"/>
           <w:numId w:val="1"/>
         </w:numPr>
+        <w:jc w:val="both"/>
       </w:pPr>
       <w:r>
         <w:rPr>
@@ -137,6 +194,7 @@
           <w:ilvl w:val="2"/>
           <w:numId w:val="1"/>
         </w:numPr>
+        <w:jc w:val="both"/>
       </w:pPr>
       <w:r>
         <w:rPr>
@@ -158,6 +216,7 @@
           <w:ilvl w:val="2"/>
           <w:numId w:val="1"/>
         </w:numPr>
+        <w:jc w:val="both"/>
       </w:pPr>
       <w:r>
         <w:rPr>
@@ -179,6 +238,7 @@
           <w:ilvl w:val="2"/>
           <w:numId w:val="1"/>
         </w:numPr>
+        <w:jc w:val="both"/>
       </w:pPr>
       <w:r>
         <w:rPr>
@@ -200,6 +260,7 @@
           <w:ilvl w:val="2"/>
           <w:numId w:val="1"/>
         </w:numPr>
+        <w:jc w:val="both"/>
       </w:pPr>
       <w:r>
         <w:rPr>
@@ -215,6 +276,7 @@
           <w:ilvl w:val="1"/>
           <w:numId w:val="1"/>
         </w:numPr>
+        <w:jc w:val="both"/>
       </w:pPr>
       <w:r>
         <w:t>Moreover, t</w:t>
@@ -233,6 +295,7 @@
           <w:ilvl w:val="2"/>
           <w:numId w:val="1"/>
         </w:numPr>
+        <w:jc w:val="both"/>
         <w:rPr>
           <w:lang w:val="en-US"/>
         </w:rPr>
@@ -257,6 +320,7 @@
           <w:ilvl w:val="2"/>
           <w:numId w:val="1"/>
         </w:numPr>
+        <w:jc w:val="both"/>
         <w:rPr>
           <w:lang w:val="en-US"/>
         </w:rPr>
@@ -275,6 +339,7 @@
           <w:ilvl w:val="2"/>
           <w:numId w:val="1"/>
         </w:numPr>
+        <w:jc w:val="both"/>
         <w:rPr>
           <w:lang w:val="en-US"/>
         </w:rPr>
@@ -293,6 +358,7 @@
           <w:ilvl w:val="2"/>
           <w:numId w:val="1"/>
         </w:numPr>
+        <w:jc w:val="both"/>
         <w:rPr>
           <w:lang w:val="en-US"/>
         </w:rPr>
@@ -311,6 +377,7 @@
           <w:ilvl w:val="2"/>
           <w:numId w:val="1"/>
         </w:numPr>
+        <w:jc w:val="both"/>
         <w:rPr>
           <w:lang w:val="en-US"/>
         </w:rPr>
@@ -341,6 +408,7 @@
           <w:ilvl w:val="2"/>
           <w:numId w:val="1"/>
         </w:numPr>
+        <w:jc w:val="both"/>
         <w:rPr>
           <w:lang w:val="en-US"/>
         </w:rPr>
@@ -359,6 +427,7 @@
           <w:ilvl w:val="1"/>
           <w:numId w:val="1"/>
         </w:numPr>
+        <w:jc w:val="both"/>
         <w:rPr>
           <w:lang w:val="en-US"/>
         </w:rPr>
@@ -377,6 +446,7 @@
           <w:ilvl w:val="1"/>
           <w:numId w:val="1"/>
         </w:numPr>
+        <w:jc w:val="both"/>
         <w:rPr>
           <w:lang w:val="en-US"/>
         </w:rPr>
@@ -395,15 +465,37 @@
           <w:ilvl w:val="0"/>
           <w:numId w:val="1"/>
         </w:numPr>
-        <w:rPr>
-          <w:lang w:val="en-US"/>
-        </w:rPr>
-      </w:pPr>
-      <w:r>
-        <w:rPr>
-          <w:lang w:val="en-US"/>
-        </w:rPr>
-        <w:t>Communicating the decisions to the referee:</w:t>
+        <w:jc w:val="both"/>
+        <w:rPr>
+          <w:lang w:val="en-US"/>
+        </w:rPr>
+      </w:pPr>
+      <w:r>
+        <w:rPr>
+          <w:lang w:val="en-US"/>
+        </w:rPr>
+        <w:t xml:space="preserve">Communicating to the </w:t>
+      </w:r>
+      <w:r>
+        <w:t xml:space="preserve">referee about the team whose player touched the ball </w:t>
+      </w:r>
+      <w:r>
+        <w:t xml:space="preserve">last </w:t>
+      </w:r>
+      <w:r>
+        <w:t xml:space="preserve">before </w:t>
+      </w:r>
+      <w:r>
+        <w:t>the ball</w:t>
+      </w:r>
+      <w:r>
+        <w:t xml:space="preserve"> went out of play</w:t>
+      </w:r>
+      <w:r>
+        <w:rPr>
+          <w:lang w:val="en-US"/>
+        </w:rPr>
+        <w:t xml:space="preserve">. </w:t>
       </w:r>
     </w:p>
     <w:p>
@@ -413,15 +505,28 @@
           <w:ilvl w:val="1"/>
           <w:numId w:val="1"/>
         </w:numPr>
-        <w:rPr>
-          <w:lang w:val="en-US"/>
-        </w:rPr>
-      </w:pPr>
-      <w:r>
-        <w:rPr>
-          <w:lang w:val="en-US"/>
-        </w:rPr>
-        <w:t>Assistant to the referee, to communicate who touched the ball before the ball went out of play.</w:t>
+        <w:jc w:val="both"/>
+        <w:rPr>
+          <w:lang w:val="en-US"/>
+        </w:rPr>
+      </w:pPr>
+      <w:r>
+        <w:rPr>
+          <w:lang w:val="en-US"/>
+        </w:rPr>
+        <w:t xml:space="preserve">Assistant to the referee, to communicate </w:t>
+      </w:r>
+      <w:r>
+        <w:rPr>
+          <w:lang w:val="en-US"/>
+        </w:rPr>
+        <w:t>which team</w:t>
+      </w:r>
+      <w:r>
+        <w:rPr>
+          <w:lang w:val="en-US"/>
+        </w:rPr>
+        <w:t xml:space="preserve"> touched the ball before the ball went out of play.</w:t>
       </w:r>
     </w:p>
     <w:p>
@@ -431,15 +536,28 @@
           <w:ilvl w:val="1"/>
           <w:numId w:val="1"/>
         </w:numPr>
-        <w:rPr>
-          <w:lang w:val="en-US"/>
-        </w:rPr>
-      </w:pPr>
-      <w:r>
-        <w:rPr>
-          <w:lang w:val="en-US"/>
-        </w:rPr>
-        <w:t>A simple UI with minimal information, a text file, or a pop-up notification.</w:t>
+        <w:jc w:val="both"/>
+        <w:rPr>
+          <w:lang w:val="en-US"/>
+        </w:rPr>
+      </w:pPr>
+      <w:r>
+        <w:rPr>
+          <w:lang w:val="en-US"/>
+        </w:rPr>
+        <w:t>A simple UI with minimal information</w:t>
+      </w:r>
+      <w:r>
+        <w:rPr>
+          <w:lang w:val="en-US"/>
+        </w:rPr>
+        <w:t xml:space="preserve"> </w:t>
+      </w:r>
+      <w:r>
+        <w:rPr>
+          <w:lang w:val="en-US"/>
+        </w:rPr>
+        <w:t>or a pop-up notification.</w:t>
       </w:r>
     </w:p>
     <w:p>
@@ -449,35 +567,84 @@
           <w:ilvl w:val="1"/>
           <w:numId w:val="1"/>
         </w:numPr>
-        <w:rPr>
-          <w:lang w:val="en-US"/>
-        </w:rPr>
-      </w:pPr>
-      <w:r>
-        <w:rPr>
-          <w:lang w:val="en-US"/>
-        </w:rPr>
-        <w:t>There can be other decisions just before the ball goes out of play, like a collision of two players. These will be deciding who should resume the match. In light of this, not making this a automated system, rather an assistant to the referee.</w:t>
-      </w:r>
-    </w:p>
-    <w:p>
-      <w:pPr>
-        <w:pStyle w:val="ListParagraph"/>
-        <w:numPr>
-          <w:ilvl w:val="1"/>
-          <w:numId w:val="1"/>
-        </w:numPr>
-        <w:rPr>
-          <w:lang w:val="en-US"/>
-        </w:rPr>
-      </w:pPr>
-    </w:p>
-    <w:p>
-      <w:pPr>
-        <w:rPr>
-          <w:lang w:val="en-US"/>
-        </w:rPr>
-      </w:pPr>
+        <w:jc w:val="both"/>
+        <w:rPr>
+          <w:lang w:val="en-US"/>
+        </w:rPr>
+      </w:pPr>
+      <w:r>
+        <w:rPr>
+          <w:lang w:val="en-US"/>
+        </w:rPr>
+        <w:t xml:space="preserve">There can be other decisions just before the ball goes out of play, like a collision of two players. These </w:t>
+      </w:r>
+      <w:r>
+        <w:rPr>
+          <w:lang w:val="en-US"/>
+        </w:rPr>
+        <w:t xml:space="preserve">events </w:t>
+      </w:r>
+      <w:r>
+        <w:rPr>
+          <w:lang w:val="en-US"/>
+        </w:rPr>
+        <w:t>will be deciding who should resume the match. In light of this, not making this a</w:t>
+      </w:r>
+      <w:r>
+        <w:rPr>
+          <w:lang w:val="en-US"/>
+        </w:rPr>
+        <w:t>n</w:t>
+      </w:r>
+      <w:r>
+        <w:rPr>
+          <w:lang w:val="en-US"/>
+        </w:rPr>
+        <w:t xml:space="preserve"> automated system, </w:t>
+      </w:r>
+      <w:r>
+        <w:rPr>
+          <w:lang w:val="en-US"/>
+        </w:rPr>
+        <w:t xml:space="preserve">but </w:t>
+      </w:r>
+      <w:r>
+        <w:rPr>
+          <w:lang w:val="en-US"/>
+        </w:rPr>
+        <w:t>rather an assistant to the referee.</w:t>
+      </w:r>
+    </w:p>
+    <w:p>
+      <w:pPr>
+        <w:pStyle w:val="ListParagraph"/>
+        <w:numPr>
+          <w:ilvl w:val="0"/>
+          <w:numId w:val="1"/>
+        </w:numPr>
+        <w:jc w:val="both"/>
+        <w:rPr>
+          <w:lang w:val="en-US"/>
+        </w:rPr>
+      </w:pPr>
+      <w:r>
+        <w:rPr>
+          <w:lang w:val="en-US"/>
+        </w:rPr>
+        <w:t>Testing with</w:t>
+      </w:r>
+      <w:r>
+        <w:rPr>
+          <w:lang w:val="en-US"/>
+        </w:rPr>
+        <w:t xml:space="preserve"> a </w:t>
+      </w:r>
+      <w:r>
+        <w:rPr>
+          <w:lang w:val="en-US"/>
+        </w:rPr>
+        <w:t>2 vs 2 match of 10 min long officiated by a human referee.</w:t>
+      </w:r>
     </w:p>
     <w:sectPr>
       <w:pgSz w:w="11906" w:h="16838"/>

</xml_diff>